<commit_message>
colocando campo outros para coldres e outros itens
</commit_message>
<xml_diff>
--- a/storage/laudos/Laudo 6456.docx
+++ b/storage/laudos/Laudo 6456.docx
@@ -25,7 +25,7 @@
           <w:b w:val="1"/>
           <w:bCs w:val="1"/>
         </w:rPr>
-        <w:t xml:space="preserve">(EXAME DE CONSTATAÇÃO DE VESTÍGIOS BALÍSTICOS)</w:t>
+        <w:t xml:space="preserve">(EXAME DE EFICIÊNCIA EM ARMA DE FOGO E MUNIÇÃO)</w:t>
       </w:r>
     </w:p>
     <w:p>
@@ -40,7 +40,7 @@
           <w:b w:val="1"/>
           <w:bCs w:val="1"/>
         </w:rPr>
-        <w:t xml:space="preserve">Código: B601 - CONSTATAÇÃO</w:t>
+        <w:t xml:space="preserve">Código: B602 - EFICIÊNCIA E PRESTABILIDADE</w:t>
       </w:r>
     </w:p>
     <w:p/>
@@ -56,7 +56,7 @@
           <w:b w:val="0"/>
           <w:bCs w:val="0"/>
         </w:rPr>
-        <w:t xml:space="preserve">Aos doze dias do mês de março do ano de dois mil e vinte e cinco, nesta cidade de Umuarama e na </w:t>
+        <w:t xml:space="preserve">Aos vinte e um dias do mês de março do ano de dois mil e vinte e cinco, nesta cidade de Umuarama e na </w:t>
       </w:r>
       <w:r>
         <w:rPr>
@@ -86,7 +86,7 @@
           <w:b w:val="0"/>
           <w:bCs w:val="0"/>
         </w:rPr>
-        <w:t xml:space="preserve"> o(a) Perito(a) Criminal </w:t>
+        <w:t xml:space="preserve"> o(a) Perito(a) Oficial Criminal </w:t>
       </w:r>
       <w:r>
         <w:rPr>
@@ -106,7 +106,7 @@
           <w:b w:val="0"/>
           <w:bCs w:val="0"/>
         </w:rPr>
-        <w:t xml:space="preserve">, para proceder ao exame dos vestígios balísticos abaixo discriminados, recebidos nesta Seção em 12/03/2025</w:t>
+        <w:t xml:space="preserve">, para proceder ao exame dos materiais abaixo discriminados recebidos nesta Seção em 21/03/2025</w:t>
       </w:r>
       <w:r>
         <w:rPr>
@@ -116,7 +116,7 @@
           <w:b w:val="0"/>
           <w:bCs w:val="0"/>
         </w:rPr>
-        <w:t xml:space="preserve"> em complemento aos exames de local de morte e/ou necrópsia em que tais vestígios foram coletados.</w:t>
+        <w:t xml:space="preserve"> a fim de ser atendida solicitação contida no Ofício nº , datado de 21/03/2025, oriundo da 12ª SDP - DELEGACIA.</w:t>
       </w:r>
     </w:p>
     <w:p>
@@ -162,16 +162,14 @@
           <w:b w:val="0"/>
           <w:bCs w:val="0"/>
         </w:rPr>
-        <w:t xml:space="preserve">A perícia tem como objetivo a efetivação do exame descritivo da totalidade do material, bem como a constatação de calibre nominal, para instruir os autos da investigação policial abaixo descrita:</w:t>
+        <w:t xml:space="preserve">A perícia tem como objetivo a efetivação do exame descritivo da totalidade do material, bem como a sua eficiência e prestabilidade, para instruir os autos da investigação policial abaixo descrita:</w:t>
       </w:r>
     </w:p>
     <w:p/>
     <w:tbl>
       <w:tblGrid>
-        <w:gridCol w:w="3050" w:type="dxa"/>
-        <w:gridCol w:w="2000" w:type="dxa"/>
-        <w:gridCol w:w="1000" w:type="dxa"/>
-        <w:gridCol w:w="3050" w:type="dxa"/>
+        <w:gridCol w:w="3052" w:type="dxa"/>
+        <w:gridCol w:w="6000" w:type="dxa"/>
       </w:tblGrid>
       <w:tblPr>
         <w:tblStyle w:val="tabela"/>
@@ -216,13 +214,13 @@
                 <w:b w:val="1"/>
                 <w:bCs w:val="1"/>
               </w:rPr>
-              <w:t xml:space="preserve">Nome da vítima</w:t>
-            </w:r>
-          </w:p>
-        </w:tc>
-        <w:tc>
-          <w:tcPr>
-            <w:tcW w:w="3000" w:type="dxa"/>
+              <w:t xml:space="preserve">Nome da Vítima</w:t>
+            </w:r>
+          </w:p>
+        </w:tc>
+        <w:tc>
+          <w:tcPr>
+            <w:tcW w:w="6000" w:type="dxa"/>
           </w:tcPr>
           <w:p>
             <w:pPr>
@@ -241,6 +239,23 @@
         </w:trPr>
         <w:tc>
           <w:tcPr>
+            <w:tcW w:w="1000" w:type="dxa"/>
+          </w:tcPr>
+          <w:p>
+            <w:pPr>
+              <w:jc w:val="center"/>
+            </w:pPr>
+            <w:r>
+              <w:rPr>
+                <w:b w:val="1"/>
+                <w:bCs w:val="1"/>
+              </w:rPr>
+              <w:t xml:space="preserve">Local:</w:t>
+            </w:r>
+          </w:p>
+        </w:tc>
+        <w:tc>
+          <w:tcPr>
             <w:tcW w:w="3050" w:type="dxa"/>
           </w:tcPr>
           <w:p>
@@ -248,28 +263,16 @@
               <w:jc w:val="center"/>
             </w:pPr>
             <w:r>
-              <w:rPr>
-                <w:b w:val="1"/>
-                <w:bCs w:val="1"/>
-              </w:rPr>
-              <w:t xml:space="preserve">Data da Ocorrência:</w:t>
-            </w:r>
-          </w:p>
-        </w:tc>
-        <w:tc>
-          <w:tcPr>
-            <w:tcW w:w="2000" w:type="dxa"/>
-          </w:tcPr>
-          <w:p>
-            <w:pPr>
-              <w:jc w:val="center"/>
-            </w:pPr>
-            <w:r>
-              <w:rPr/>
-              <w:t xml:space="preserve">12/03/2025</w:t>
-            </w:r>
-          </w:p>
-        </w:tc>
+              <w:rPr/>
+              <w:t xml:space="preserve">ABATIÁ</w:t>
+            </w:r>
+          </w:p>
+        </w:tc>
+      </w:tr>
+      <w:tr>
+        <w:trPr>
+          <w:trHeight w:val="50" w:hRule="atLeast"/>
+        </w:trPr>
         <w:tc>
           <w:tcPr>
             <w:tcW w:w="1000" w:type="dxa"/>
@@ -283,7 +286,7 @@
                 <w:b w:val="1"/>
                 <w:bCs w:val="1"/>
               </w:rPr>
-              <w:t xml:space="preserve">Local:</w:t>
+              <w:t xml:space="preserve">Nº do IP/APFD:</w:t>
             </w:r>
           </w:p>
         </w:tc>
@@ -297,43 +300,7 @@
             </w:pPr>
             <w:r>
               <w:rPr/>
-              <w:t xml:space="preserve">ABATIÁ</w:t>
-            </w:r>
-          </w:p>
-        </w:tc>
-      </w:tr>
-      <w:tr>
-        <w:trPr>
-          <w:trHeight w:val="50" w:hRule="atLeast"/>
-        </w:trPr>
-        <w:tc>
-          <w:tcPr>
-            <w:tcW w:w="1000" w:type="dxa"/>
-          </w:tcPr>
-          <w:p>
-            <w:pPr>
-              <w:jc w:val="center"/>
-            </w:pPr>
-            <w:r>
-              <w:rPr>
-                <w:b w:val="1"/>
-                <w:bCs w:val="1"/>
-              </w:rPr>
-              <w:t xml:space="preserve">Nº do IP/APFD:</w:t>
-            </w:r>
-          </w:p>
-        </w:tc>
-        <w:tc>
-          <w:tcPr>
-            <w:tcW w:w="3502" w:type="dxa"/>
-          </w:tcPr>
-          <w:p>
-            <w:pPr>
-              <w:jc w:val="center"/>
-            </w:pPr>
-            <w:r>
-              <w:rPr/>
-              <w:t xml:space="preserve">546456</w:t>
+              <w:t xml:space="preserve">54645</w:t>
             </w:r>
           </w:p>
         </w:tc>
@@ -402,7 +369,7 @@
           <w:b w:val="0"/>
           <w:bCs w:val="0"/>
         </w:rPr>
-        <w:t xml:space="preserve">Foi encaminhado a esta Unidade de Execução Técnico-científica, em embalagens plásticas transparentes lacradas, o seguinte material:</w:t>
+        <w:t xml:space="preserve">Foi encaminhado a esta Unidade de Execução Técnico-científica, em embalagens plásticas transparentes lacradas, conforme ofício recebido, o seguinte material:</w:t>
       </w:r>
     </w:p>
     <w:p/>
@@ -534,7 +501,7 @@
             </w:pPr>
             <w:r>
               <w:rPr/>
-              <w:t xml:space="preserve">MUNIÇÃO</w:t>
+              <w:t xml:space="preserve">ARMA</w:t>
             </w:r>
           </w:p>
         </w:tc>
@@ -546,7 +513,7 @@
             </w:pPr>
             <w:r>
               <w:rPr/>
-              <w:t xml:space="preserve">5</w:t>
+              <w:t xml:space="preserve">1</w:t>
             </w:r>
           </w:p>
         </w:tc>
@@ -558,7 +525,7 @@
             </w:pPr>
             <w:r>
               <w:rPr/>
-              <w:t xml:space="preserve">CARTUCHO</w:t>
+              <w:t xml:space="preserve">ESPINGARDA MISTA</w:t>
             </w:r>
           </w:p>
         </w:tc>
@@ -570,7 +537,7 @@
             </w:pPr>
             <w:r>
               <w:rPr/>
-              <w:t xml:space="preserve">A USA</w:t>
+              <w:t xml:space="preserve"/>
             </w:r>
           </w:p>
         </w:tc>
@@ -582,7 +549,7 @@
             </w:pPr>
             <w:r>
               <w:rPr/>
-              <w:t xml:space="preserve">456456</w:t>
+              <w:t xml:space="preserve">1111</w:t>
             </w:r>
           </w:p>
         </w:tc>
@@ -638,7 +605,7 @@
             </w:pPr>
             <w:r>
               <w:pict>
-                <v:shape type="#_x0000_t75" style="width:220pt; height:220pt; margin-left:0pt; margin-top:0pt; mso-position-horizontal:left; mso-position-vertical:top; mso-position-horizontal-relative:char; mso-position-vertical-relative:line;">
+                <v:shape type="#_x0000_t75" style="width:220pt; height:110pt; margin-left:0pt; margin-top:0pt; mso-position-horizontal:left; mso-position-vertical:top; mso-position-horizontal-relative:char; mso-position-vertical-relative:line;">
                   <w10:wrap type="inline"/>
                   <v:imagedata r:id="rId7" o:title=""/>
                 </v:shape>
@@ -666,7 +633,7 @@
             </w:pPr>
             <w:r>
               <w:pict>
-                <v:shape type="#_x0000_t75" style="width:220pt; height:220pt; margin-left:0pt; margin-top:0pt; mso-position-horizontal:left; mso-position-vertical:top; mso-position-horizontal-relative:char; mso-position-vertical-relative:line;">
+                <v:shape type="#_x0000_t75" style="width:220pt; height:110pt; margin-left:0pt; margin-top:0pt; mso-position-horizontal:left; mso-position-vertical:top; mso-position-horizontal-relative:char; mso-position-vertical-relative:line;">
                   <w10:wrap type="inline"/>
                   <v:imagedata r:id="rId8" o:title=""/>
                 </v:shape>
@@ -704,6 +671,7 @@
         <w:t xml:space="preserve">3. DO EXAME</w:t>
       </w:r>
     </w:p>
+    <w:p/>
     <w:p>
       <w:pPr>
         <w:pStyle w:val="justify"/>
@@ -716,9 +684,987 @@
           <w:b w:val="1"/>
           <w:bCs w:val="1"/>
         </w:rPr>
-        <w:t xml:space="preserve">3.2 DOS CARTUCHOS </w:t>
+        <w:t xml:space="preserve">3. 1. 1 DA ARMA AF-A - BOITO pump – LACRE DE ENTRADA 1111</w:t>
       </w:r>
     </w:p>
+    <w:p/>
+    <w:p>
+      <w:pPr/>
+      <w:r>
+        <w:rPr>
+          <w:rFonts w:ascii="Arial" w:hAnsi="Arial" w:eastAsia="Arial" w:cs="Arial"/>
+          <w:sz w:val="24"/>
+          <w:szCs w:val="24"/>
+          <w:b w:val="1"/>
+          <w:bCs w:val="1"/>
+        </w:rPr>
+        <w:t xml:space="preserve">a) Descrição da arma:</w:t>
+      </w:r>
+    </w:p>
+    <w:tbl>
+      <w:tblGrid>
+        <w:gridCol w:w="2000" w:type="dxa"/>
+        <w:gridCol w:w="2000" w:type="dxa"/>
+        <w:gridCol w:w="5050" w:type="dxa"/>
+      </w:tblGrid>
+      <w:tblPr>
+        <w:tblStyle w:val="tabelaArmas"/>
+      </w:tblPr>
+      <w:tr>
+        <w:trPr>
+          <w:trHeight w:val="50" w:hRule="atLeast"/>
+          <w:tblHeader w:val="1"/>
+        </w:trPr>
+        <w:tc>
+          <w:tcPr>
+            <w:tcW w:w="5050" w:type="dxa"/>
+            <w:shd w:val="clear" w:fill="d3d3d3"/>
+          </w:tcPr>
+          <w:p>
+            <w:pPr>
+              <w:jc w:val="center"/>
+            </w:pPr>
+            <w:r>
+              <w:rPr>
+                <w:b w:val="1"/>
+                <w:bCs w:val="1"/>
+              </w:rPr>
+              <w:t xml:space="preserve">TABELA 4 – Descrição da Espingarda mista</w:t>
+            </w:r>
+          </w:p>
+        </w:tc>
+      </w:tr>
+      <w:tr>
+        <w:trPr>
+          <w:trHeight w:val="50" w:hRule="atLeast"/>
+          <w:cantSplit w:val="1"/>
+        </w:trPr>
+        <w:tc>
+          <w:tcPr>
+            <w:tcW w:w="2000" w:type="dxa"/>
+            <w:vMerge w:val="restart"/>
+          </w:tcPr>
+          <w:p>
+            <w:pPr>
+              <w:jc w:val="center"/>
+            </w:pPr>
+            <w:r>
+              <w:rPr>
+                <w:b w:val="1"/>
+                <w:bCs w:val="1"/>
+              </w:rPr>
+              <w:t xml:space="preserve">Características Identificadoras</w:t>
+            </w:r>
+          </w:p>
+        </w:tc>
+        <w:tc>
+          <w:tcPr>
+            <w:tcW w:w="2000" w:type="dxa"/>
+          </w:tcPr>
+          <w:p>
+            <w:pPr>
+              <w:jc w:val="center"/>
+            </w:pPr>
+            <w:r>
+              <w:rPr>
+                <w:b w:val="1"/>
+                <w:bCs w:val="1"/>
+              </w:rPr>
+              <w:t xml:space="preserve">Marca:</w:t>
+            </w:r>
+          </w:p>
+        </w:tc>
+        <w:tc>
+          <w:tcPr>
+            <w:tcW w:w="5050" w:type="dxa"/>
+          </w:tcPr>
+          <w:p>
+            <w:pPr>
+              <w:jc w:val="center"/>
+            </w:pPr>
+            <w:r>
+              <w:rPr/>
+              <w:t xml:space="preserve">BOITO</w:t>
+            </w:r>
+          </w:p>
+        </w:tc>
+      </w:tr>
+      <w:tr>
+        <w:trPr>
+          <w:trHeight w:val="50" w:hRule="atLeast"/>
+          <w:cantSplit w:val="1"/>
+        </w:trPr>
+        <w:tc>
+          <w:tcPr>
+            <w:tcW w:w="2000" w:type="dxa"/>
+            <w:vMerge w:val="continue"/>
+          </w:tcPr>
+          <w:p>
+            <w:pPr/>
+            <w:r>
+              <w:rPr/>
+              <w:t xml:space="preserve"/>
+            </w:r>
+          </w:p>
+        </w:tc>
+        <w:tc>
+          <w:tcPr>
+            <w:tcW w:w="3050" w:type="dxa"/>
+          </w:tcPr>
+          <w:p>
+            <w:pPr>
+              <w:jc w:val="center"/>
+            </w:pPr>
+            <w:r>
+              <w:rPr>
+                <w:b w:val="1"/>
+                <w:bCs w:val="1"/>
+              </w:rPr>
+              <w:t xml:space="preserve">Modelo:</w:t>
+            </w:r>
+          </w:p>
+        </w:tc>
+        <w:tc>
+          <w:tcPr>
+            <w:tcW w:w="5050" w:type="dxa"/>
+          </w:tcPr>
+          <w:p>
+            <w:pPr>
+              <w:jc w:val="center"/>
+            </w:pPr>
+            <w:r>
+              <w:rPr/>
+              <w:t xml:space="preserve">pump</w:t>
+            </w:r>
+          </w:p>
+        </w:tc>
+      </w:tr>
+      <w:tr>
+        <w:trPr>
+          <w:trHeight w:val="50" w:hRule="atLeast"/>
+          <w:cantSplit w:val="1"/>
+        </w:trPr>
+        <w:tc>
+          <w:tcPr>
+            <w:tcW w:w="2000" w:type="dxa"/>
+            <w:vMerge w:val="continue"/>
+          </w:tcPr>
+          <w:p>
+            <w:pPr/>
+            <w:r>
+              <w:rPr/>
+              <w:t xml:space="preserve"/>
+            </w:r>
+          </w:p>
+        </w:tc>
+        <w:tc>
+          <w:tcPr>
+            <w:tcW w:w="1000" w:type="dxa"/>
+          </w:tcPr>
+          <w:p>
+            <w:pPr>
+              <w:jc w:val="center"/>
+            </w:pPr>
+            <w:r>
+              <w:rPr>
+                <w:b w:val="1"/>
+                <w:bCs w:val="1"/>
+              </w:rPr>
+              <w:t xml:space="preserve">Calibre nominal:</w:t>
+            </w:r>
+          </w:p>
+        </w:tc>
+        <w:tc>
+          <w:tcPr>
+            <w:tcW w:w="5050" w:type="dxa"/>
+          </w:tcPr>
+          <w:p>
+            <w:pPr>
+              <w:jc w:val="center"/>
+            </w:pPr>
+            <w:r>
+              <w:rPr/>
+              <w:t xml:space="preserve">12 GA</w:t>
+            </w:r>
+          </w:p>
+        </w:tc>
+      </w:tr>
+      <w:tr>
+        <w:trPr>
+          <w:trHeight w:val="50" w:hRule="atLeast"/>
+          <w:cantSplit w:val="1"/>
+        </w:trPr>
+        <w:tc>
+          <w:tcPr>
+            <w:tcW w:w="2000" w:type="dxa"/>
+            <w:vMerge w:val="continue"/>
+          </w:tcPr>
+          <w:p>
+            <w:pPr/>
+            <w:r>
+              <w:rPr/>
+              <w:t xml:space="preserve"> </w:t>
+            </w:r>
+          </w:p>
+        </w:tc>
+        <w:tc>
+          <w:tcPr>
+            <w:tcW w:w="2000" w:type="dxa"/>
+          </w:tcPr>
+          <w:p>
+            <w:pPr>
+              <w:jc w:val="center"/>
+            </w:pPr>
+            <w:r>
+              <w:rPr>
+                <w:b w:val="1"/>
+                <w:bCs w:val="1"/>
+              </w:rPr>
+              <w:t xml:space="preserve">Procedência:</w:t>
+            </w:r>
+          </w:p>
+        </w:tc>
+        <w:tc>
+          <w:tcPr>
+            <w:tcW w:w="5050" w:type="dxa"/>
+          </w:tcPr>
+          <w:p>
+            <w:pPr>
+              <w:jc w:val="center"/>
+            </w:pPr>
+            <w:r>
+              <w:rPr/>
+              <w:t xml:space="preserve">BRASILEIRA</w:t>
+            </w:r>
+          </w:p>
+        </w:tc>
+      </w:tr>
+      <w:tr>
+        <w:trPr>
+          <w:trHeight w:val="50" w:hRule="atLeast"/>
+          <w:cantSplit w:val="1"/>
+        </w:trPr>
+        <w:tc>
+          <w:tcPr>
+            <w:tcW w:w="2000" w:type="dxa"/>
+            <w:vMerge w:val="continue"/>
+          </w:tcPr>
+          <w:p>
+            <w:pPr/>
+            <w:r>
+              <w:rPr/>
+              <w:t xml:space="preserve"/>
+            </w:r>
+          </w:p>
+        </w:tc>
+        <w:tc>
+          <w:tcPr>
+            <w:tcW w:w="3050" w:type="dxa"/>
+          </w:tcPr>
+          <w:p>
+            <w:pPr>
+              <w:jc w:val="center"/>
+            </w:pPr>
+            <w:r>
+              <w:rPr>
+                <w:b w:val="1"/>
+                <w:bCs w:val="1"/>
+              </w:rPr>
+              <w:t xml:space="preserve">Número de série:</w:t>
+            </w:r>
+          </w:p>
+        </w:tc>
+        <w:tc>
+          <w:tcPr>
+            <w:tcW w:w="5050" w:type="dxa"/>
+          </w:tcPr>
+          <w:p>
+            <w:pPr>
+              <w:jc w:val="center"/>
+            </w:pPr>
+            <w:r>
+              <w:rPr/>
+              <w:t xml:space="preserve"> NÃO APARENTE</w:t>
+            </w:r>
+          </w:p>
+        </w:tc>
+      </w:tr>
+      <w:tr>
+        <w:trPr>
+          <w:trHeight w:val="50" w:hRule="atLeast"/>
+          <w:cantSplit w:val="1"/>
+        </w:trPr>
+        <w:tc>
+          <w:tcPr>
+            <w:tcW w:w="2000" w:type="dxa"/>
+            <w:vMerge w:val="restart"/>
+          </w:tcPr>
+          <w:p>
+            <w:pPr>
+              <w:jc w:val="center"/>
+            </w:pPr>
+            <w:r>
+              <w:rPr>
+                <w:b w:val="1"/>
+                <w:bCs w:val="1"/>
+              </w:rPr>
+              <w:t xml:space="preserve">Características do funcionamento</w:t>
+            </w:r>
+          </w:p>
+        </w:tc>
+        <w:tc>
+          <w:tcPr>
+            <w:tcW w:w="1000" w:type="dxa"/>
+          </w:tcPr>
+          <w:p>
+            <w:pPr>
+              <w:jc w:val="center"/>
+            </w:pPr>
+            <w:r>
+              <w:rPr>
+                <w:b w:val="1"/>
+                <w:bCs w:val="1"/>
+              </w:rPr>
+              <w:t xml:space="preserve">Quantidade de canos:</w:t>
+            </w:r>
+          </w:p>
+        </w:tc>
+        <w:tc>
+          <w:tcPr>
+            <w:tcW w:w="5050" w:type="dxa"/>
+          </w:tcPr>
+          <w:p>
+            <w:pPr>
+              <w:jc w:val="center"/>
+            </w:pPr>
+            <w:r>
+              <w:rPr/>
+              <w:t xml:space="preserve">UM</w:t>
+            </w:r>
+          </w:p>
+        </w:tc>
+      </w:tr>
+      <w:tr>
+        <w:trPr>
+          <w:trHeight w:val="50" w:hRule="atLeast"/>
+          <w:cantSplit w:val="1"/>
+        </w:trPr>
+        <w:tc>
+          <w:tcPr>
+            <w:tcW w:w="2000" w:type="dxa"/>
+            <w:vMerge w:val="continue"/>
+          </w:tcPr>
+          <w:p>
+            <w:pPr/>
+            <w:r>
+              <w:rPr/>
+              <w:t xml:space="preserve"/>
+            </w:r>
+          </w:p>
+        </w:tc>
+        <w:tc>
+          <w:tcPr>
+            <w:tcW w:w="2000" w:type="dxa"/>
+          </w:tcPr>
+          <w:p>
+            <w:pPr>
+              <w:jc w:val="center"/>
+            </w:pPr>
+            <w:r>
+              <w:rPr>
+                <w:b w:val="1"/>
+                <w:bCs w:val="1"/>
+              </w:rPr>
+              <w:t xml:space="preserve">Comprimento do cano:</w:t>
+            </w:r>
+          </w:p>
+        </w:tc>
+        <w:tc>
+          <w:tcPr>
+            <w:tcW w:w="5050" w:type="dxa"/>
+          </w:tcPr>
+          <w:p>
+            <w:pPr>
+              <w:jc w:val="center"/>
+            </w:pPr>
+            <w:r>
+              <w:rPr/>
+              <w:t xml:space="preserve">69 cm</w:t>
+            </w:r>
+          </w:p>
+        </w:tc>
+      </w:tr>
+      <w:tr>
+        <w:trPr>
+          <w:trHeight w:val="50" w:hRule="atLeast"/>
+          <w:cantSplit w:val="1"/>
+        </w:trPr>
+        <w:tc>
+          <w:tcPr>
+            <w:tcW w:w="2000" w:type="dxa"/>
+            <w:vMerge w:val="continue"/>
+          </w:tcPr>
+          <w:p>
+            <w:pPr/>
+            <w:r>
+              <w:rPr/>
+              <w:t xml:space="preserve"/>
+            </w:r>
+          </w:p>
+        </w:tc>
+        <w:tc>
+          <w:tcPr>
+            <w:tcW w:w="1000" w:type="dxa"/>
+          </w:tcPr>
+          <w:p>
+            <w:pPr>
+              <w:jc w:val="center"/>
+            </w:pPr>
+            <w:r>
+              <w:rPr>
+                <w:b w:val="1"/>
+                <w:bCs w:val="1"/>
+              </w:rPr>
+              <w:t xml:space="preserve">Nº de raias:</w:t>
+            </w:r>
+          </w:p>
+        </w:tc>
+        <w:tc>
+          <w:tcPr>
+            <w:tcW w:w="5050" w:type="dxa"/>
+          </w:tcPr>
+          <w:p>
+            <w:pPr>
+              <w:jc w:val="center"/>
+            </w:pPr>
+            <w:r>
+              <w:rPr/>
+              <w:t xml:space="preserve">CINCO</w:t>
+            </w:r>
+          </w:p>
+        </w:tc>
+      </w:tr>
+      <w:tr>
+        <w:trPr>
+          <w:trHeight w:val="50" w:hRule="atLeast"/>
+          <w:cantSplit w:val="1"/>
+        </w:trPr>
+        <w:tc>
+          <w:tcPr>
+            <w:tcW w:w="2000" w:type="dxa"/>
+            <w:vMerge w:val="continue"/>
+          </w:tcPr>
+          <w:p>
+            <w:pPr/>
+            <w:r>
+              <w:rPr/>
+              <w:t xml:space="preserve"/>
+            </w:r>
+          </w:p>
+        </w:tc>
+        <w:tc>
+          <w:tcPr>
+            <w:tcW w:w="1000" w:type="dxa"/>
+          </w:tcPr>
+          <w:p>
+            <w:pPr>
+              <w:jc w:val="center"/>
+            </w:pPr>
+            <w:r>
+              <w:rPr>
+                <w:b w:val="1"/>
+                <w:bCs w:val="1"/>
+              </w:rPr>
+              <w:t xml:space="preserve">Orientação de raias:</w:t>
+            </w:r>
+          </w:p>
+        </w:tc>
+        <w:tc>
+          <w:tcPr>
+            <w:tcW w:w="5050" w:type="dxa"/>
+          </w:tcPr>
+          <w:p>
+            <w:pPr>
+              <w:jc w:val="center"/>
+            </w:pPr>
+            <w:r>
+              <w:rPr/>
+              <w:t xml:space="preserve">DEXTRÓGIRO</w:t>
+            </w:r>
+          </w:p>
+        </w:tc>
+      </w:tr>
+      <w:tr>
+        <w:trPr>
+          <w:trHeight w:val="50" w:hRule="atLeast"/>
+          <w:cantSplit w:val="1"/>
+        </w:trPr>
+        <w:tc>
+          <w:tcPr>
+            <w:tcW w:w="2000" w:type="dxa"/>
+            <w:vMerge w:val="continue"/>
+          </w:tcPr>
+          <w:p>
+            <w:pPr/>
+            <w:r>
+              <w:rPr/>
+              <w:t xml:space="preserve"/>
+            </w:r>
+          </w:p>
+        </w:tc>
+        <w:tc>
+          <w:tcPr>
+            <w:tcW w:w="1000" w:type="dxa"/>
+          </w:tcPr>
+          <w:p>
+            <w:pPr>
+              <w:jc w:val="center"/>
+            </w:pPr>
+            <w:r>
+              <w:rPr>
+                <w:b w:val="1"/>
+                <w:bCs w:val="1"/>
+              </w:rPr>
+              <w:t xml:space="preserve">Sistema de carregamento:</w:t>
+            </w:r>
+          </w:p>
+        </w:tc>
+        <w:tc>
+          <w:tcPr>
+            <w:tcW w:w="5050" w:type="dxa"/>
+          </w:tcPr>
+          <w:p>
+            <w:pPr>
+              <w:jc w:val="center"/>
+            </w:pPr>
+            <w:r>
+              <w:rPr/>
+              <w:t xml:space="preserve">RETROCARGA</w:t>
+            </w:r>
+          </w:p>
+        </w:tc>
+      </w:tr>
+      <w:tr>
+        <w:trPr>
+          <w:trHeight w:val="50" w:hRule="atLeast"/>
+          <w:cantSplit w:val="1"/>
+        </w:trPr>
+        <w:tc>
+          <w:tcPr>
+            <w:tcW w:w="2000" w:type="dxa"/>
+            <w:vMerge w:val="continue"/>
+          </w:tcPr>
+          <w:p>
+            <w:pPr/>
+            <w:r>
+              <w:rPr/>
+              <w:t xml:space="preserve"/>
+            </w:r>
+          </w:p>
+        </w:tc>
+        <w:tc>
+          <w:tcPr>
+            <w:tcW w:w="1000" w:type="dxa"/>
+          </w:tcPr>
+          <w:p>
+            <w:pPr>
+              <w:jc w:val="center"/>
+            </w:pPr>
+            <w:r>
+              <w:rPr>
+                <w:b w:val="1"/>
+                <w:bCs w:val="1"/>
+              </w:rPr>
+              <w:t xml:space="preserve">Capacidade:</w:t>
+            </w:r>
+          </w:p>
+        </w:tc>
+        <w:tc>
+          <w:tcPr>
+            <w:tcW w:w="5050" w:type="dxa"/>
+          </w:tcPr>
+          <w:p>
+            <w:pPr>
+              <w:jc w:val="center"/>
+            </w:pPr>
+            <w:r>
+              <w:rPr/>
+              <w:t xml:space="preserve">SETE</w:t>
+            </w:r>
+          </w:p>
+        </w:tc>
+      </w:tr>
+      <w:tr>
+        <w:trPr>
+          <w:trHeight w:val="50" w:hRule="atLeast"/>
+          <w:cantSplit w:val="1"/>
+        </w:trPr>
+        <w:tc>
+          <w:tcPr>
+            <w:tcW w:w="2000" w:type="dxa"/>
+            <w:vMerge w:val="continue"/>
+          </w:tcPr>
+          <w:p>
+            <w:pPr/>
+            <w:r>
+              <w:rPr/>
+              <w:t xml:space="preserve"> </w:t>
+            </w:r>
+          </w:p>
+        </w:tc>
+        <w:tc>
+          <w:tcPr>
+            <w:tcW w:w="2000" w:type="dxa"/>
+          </w:tcPr>
+          <w:p>
+            <w:pPr>
+              <w:jc w:val="center"/>
+            </w:pPr>
+            <w:r>
+              <w:rPr>
+                <w:b w:val="1"/>
+                <w:bCs w:val="1"/>
+              </w:rPr>
+              <w:t xml:space="preserve">Percussão:</w:t>
+            </w:r>
+          </w:p>
+        </w:tc>
+        <w:tc>
+          <w:tcPr>
+            <w:tcW w:w="5050" w:type="dxa"/>
+          </w:tcPr>
+          <w:p>
+            <w:pPr>
+              <w:jc w:val="center"/>
+            </w:pPr>
+            <w:r>
+              <w:rPr/>
+              <w:t xml:space="preserve">MECANISMOS EMBUTIDOS</w:t>
+            </w:r>
+          </w:p>
+        </w:tc>
+      </w:tr>
+      <w:tr>
+        <w:trPr>
+          <w:trHeight w:val="50" w:hRule="atLeast"/>
+          <w:cantSplit w:val="1"/>
+        </w:trPr>
+        <w:tc>
+          <w:tcPr>
+            <w:tcW w:w="2000" w:type="dxa"/>
+            <w:vMerge w:val="continue"/>
+          </w:tcPr>
+          <w:p>
+            <w:pPr/>
+            <w:r>
+              <w:rPr/>
+              <w:t xml:space="preserve"/>
+            </w:r>
+          </w:p>
+        </w:tc>
+        <w:tc>
+          <w:tcPr>
+            <w:tcW w:w="3050" w:type="dxa"/>
+          </w:tcPr>
+          <w:p>
+            <w:pPr>
+              <w:jc w:val="center"/>
+            </w:pPr>
+            <w:r>
+              <w:rPr>
+                <w:b w:val="1"/>
+                <w:bCs w:val="1"/>
+              </w:rPr>
+              <w:t xml:space="preserve">Sistema de disparo:</w:t>
+            </w:r>
+          </w:p>
+        </w:tc>
+        <w:tc>
+          <w:tcPr>
+            <w:tcW w:w="5050" w:type="dxa"/>
+          </w:tcPr>
+          <w:p>
+            <w:pPr>
+              <w:jc w:val="center"/>
+            </w:pPr>
+            <w:r>
+              <w:rPr/>
+              <w:t xml:space="preserve">AÇÃO SIMPLES</w:t>
+            </w:r>
+          </w:p>
+        </w:tc>
+      </w:tr>
+      <w:tr>
+        <w:trPr>
+          <w:trHeight w:val="50" w:hRule="atLeast"/>
+          <w:cantSplit w:val="1"/>
+        </w:trPr>
+        <w:tc>
+          <w:tcPr>
+            <w:tcW w:w="2000" w:type="dxa"/>
+            <w:vMerge w:val="restart"/>
+          </w:tcPr>
+          <w:p>
+            <w:pPr>
+              <w:jc w:val="center"/>
+            </w:pPr>
+            <w:r>
+              <w:rPr>
+                <w:b w:val="1"/>
+                <w:bCs w:val="1"/>
+              </w:rPr>
+              <w:t xml:space="preserve">Outras Características</w:t>
+            </w:r>
+          </w:p>
+        </w:tc>
+        <w:tc>
+          <w:tcPr>
+            <w:tcW w:w="3050" w:type="dxa"/>
+          </w:tcPr>
+          <w:p>
+            <w:pPr>
+              <w:jc w:val="center"/>
+            </w:pPr>
+            <w:r>
+              <w:rPr>
+                <w:b w:val="1"/>
+                <w:bCs w:val="1"/>
+              </w:rPr>
+              <w:t xml:space="preserve">Cabo:</w:t>
+            </w:r>
+          </w:p>
+        </w:tc>
+        <w:tc>
+          <w:tcPr>
+            <w:tcW w:w="5050" w:type="dxa"/>
+          </w:tcPr>
+          <w:p>
+            <w:pPr>
+              <w:jc w:val="center"/>
+            </w:pPr>
+            <w:r>
+              <w:rPr/>
+              <w:t xml:space="preserve">MATERIAL SINTÉTICO</w:t>
+            </w:r>
+          </w:p>
+        </w:tc>
+      </w:tr>
+      <w:tr>
+        <w:trPr>
+          <w:trHeight w:val="50" w:hRule="atLeast"/>
+          <w:cantSplit w:val="1"/>
+        </w:trPr>
+        <w:tc>
+          <w:tcPr>
+            <w:tcW w:w="2000" w:type="dxa"/>
+            <w:vMerge w:val="continue"/>
+          </w:tcPr>
+          <w:p>
+            <w:pPr/>
+            <w:r>
+              <w:rPr/>
+              <w:t xml:space="preserve"/>
+            </w:r>
+          </w:p>
+        </w:tc>
+        <w:tc>
+          <w:tcPr>
+            <w:tcW w:w="1000" w:type="dxa"/>
+          </w:tcPr>
+          <w:p>
+            <w:pPr>
+              <w:jc w:val="center"/>
+            </w:pPr>
+            <w:r>
+              <w:rPr>
+                <w:b w:val="1"/>
+                <w:bCs w:val="1"/>
+              </w:rPr>
+              <w:t xml:space="preserve">Telha:</w:t>
+            </w:r>
+          </w:p>
+        </w:tc>
+        <w:tc>
+          <w:tcPr>
+            <w:tcW w:w="5050" w:type="dxa"/>
+          </w:tcPr>
+          <w:p>
+            <w:pPr>
+              <w:jc w:val="center"/>
+            </w:pPr>
+            <w:r>
+              <w:rPr/>
+              <w:t xml:space="preserve">MATERIAL SINTÉTICO</w:t>
+            </w:r>
+          </w:p>
+        </w:tc>
+      </w:tr>
+      <w:tr>
+        <w:trPr>
+          <w:trHeight w:val="50" w:hRule="atLeast"/>
+          <w:cantSplit w:val="1"/>
+        </w:trPr>
+        <w:tc>
+          <w:tcPr>
+            <w:tcW w:w="2000" w:type="dxa"/>
+            <w:vMerge w:val="continue"/>
+          </w:tcPr>
+          <w:p>
+            <w:pPr/>
+            <w:r>
+              <w:rPr/>
+              <w:t xml:space="preserve"/>
+            </w:r>
+          </w:p>
+        </w:tc>
+        <w:tc>
+          <w:tcPr>
+            <w:tcW w:w="1000" w:type="dxa"/>
+          </w:tcPr>
+          <w:p>
+            <w:pPr>
+              <w:jc w:val="center"/>
+            </w:pPr>
+            <w:r>
+              <w:rPr>
+                <w:b w:val="1"/>
+                <w:bCs w:val="1"/>
+              </w:rPr>
+              <w:t xml:space="preserve">Acabamento:</w:t>
+            </w:r>
+          </w:p>
+        </w:tc>
+        <w:tc>
+          <w:tcPr>
+            <w:tcW w:w="5050" w:type="dxa"/>
+          </w:tcPr>
+          <w:p>
+            <w:pPr>
+              <w:jc w:val="center"/>
+            </w:pPr>
+            <w:r>
+              <w:rPr/>
+              <w:t xml:space="preserve">CROMADO</w:t>
+            </w:r>
+          </w:p>
+        </w:tc>
+      </w:tr>
+      <w:tr>
+        <w:trPr>
+          <w:trHeight w:val="50" w:hRule="atLeast"/>
+          <w:cantSplit w:val="1"/>
+        </w:trPr>
+        <w:tc>
+          <w:tcPr>
+            <w:tcW w:w="2000" w:type="dxa"/>
+            <w:vMerge w:val="continue"/>
+          </w:tcPr>
+          <w:p>
+            <w:pPr/>
+            <w:r>
+              <w:rPr/>
+              <w:t xml:space="preserve"/>
+            </w:r>
+          </w:p>
+        </w:tc>
+        <w:tc>
+          <w:tcPr>
+            <w:tcW w:w="2000" w:type="dxa"/>
+          </w:tcPr>
+          <w:p>
+            <w:pPr>
+              <w:jc w:val="center"/>
+            </w:pPr>
+            <w:r>
+              <w:rPr>
+                <w:b w:val="1"/>
+                <w:bCs w:val="1"/>
+              </w:rPr>
+              <w:t xml:space="preserve">Medidas:</w:t>
+            </w:r>
+          </w:p>
+        </w:tc>
+        <w:tc>
+          <w:tcPr>
+            <w:tcW w:w="5050" w:type="dxa"/>
+          </w:tcPr>
+          <w:p>
+            <w:pPr>
+              <w:jc w:val="center"/>
+            </w:pPr>
+            <w:r>
+              <w:rPr/>
+              <w:t xml:space="preserve">COMPRIMENTO 120 cm   </w:t>
+            </w:r>
+          </w:p>
+        </w:tc>
+      </w:tr>
+      <w:tr>
+        <w:trPr>
+          <w:trHeight w:val="50" w:hRule="atLeast"/>
+          <w:cantSplit w:val="1"/>
+        </w:trPr>
+        <w:tc>
+          <w:tcPr>
+            <w:tcW w:w="2000" w:type="dxa"/>
+            <w:vMerge w:val="continue"/>
+          </w:tcPr>
+          <w:p>
+            <w:pPr/>
+            <w:r>
+              <w:rPr/>
+              <w:t xml:space="preserve"/>
+            </w:r>
+          </w:p>
+        </w:tc>
+        <w:tc>
+          <w:tcPr>
+            <w:tcW w:w="3050" w:type="dxa"/>
+          </w:tcPr>
+          <w:p>
+            <w:pPr>
+              <w:jc w:val="center"/>
+            </w:pPr>
+            <w:r>
+              <w:rPr>
+                <w:b w:val="1"/>
+                <w:bCs w:val="1"/>
+              </w:rPr>
+              <w:t xml:space="preserve">Estado de conservação:</w:t>
+            </w:r>
+          </w:p>
+        </w:tc>
+        <w:tc>
+          <w:tcPr>
+            <w:tcW w:w="5050" w:type="dxa"/>
+          </w:tcPr>
+          <w:p>
+            <w:pPr>
+              <w:jc w:val="center"/>
+            </w:pPr>
+            <w:r>
+              <w:rPr/>
+              <w:t xml:space="preserve">REGULAR</w:t>
+            </w:r>
+          </w:p>
+        </w:tc>
+      </w:tr>
+    </w:tbl>
+    <w:p/>
+    <w:p>
+      <w:pPr/>
+      <w:r>
+        <w:rPr>
+          <w:rFonts w:ascii="Arial" w:hAnsi="Arial" w:eastAsia="Arial" w:cs="Arial"/>
+          <w:sz w:val="24"/>
+          <w:szCs w:val="24"/>
+          <w:b w:val="1"/>
+          <w:bCs w:val="1"/>
+        </w:rPr>
+        <w:t xml:space="preserve">b) Funcionamento e Eficiência:</w:t>
+      </w:r>
+    </w:p>
+    <w:p/>
     <w:p>
       <w:pPr>
         <w:pStyle w:val="justify"/>
@@ -731,7 +1677,7 @@
           <w:b w:val="0"/>
           <w:bCs w:val="0"/>
         </w:rPr>
-        <w:t xml:space="preserve">Trata-se de </w:t>
+        <w:t xml:space="preserve">Buscando atestar tais atributos da arma, o Perito(a) submeteu-a ao teste de tiro, usando as munições de correspondente calibre encaminhadas para o exame e efetuando disparos em ação simples. Foram observados os funcionamentos normais dos seus componentes, os quais deflagraram as respectivas cargas de projeção ao serem as espoletas percutidas por uma só vez. Os remanescentes da munição foram devidamente descartados. Nestas condições, verificou-se estar a</w:t>
       </w:r>
       <w:r>
         <w:rPr>
@@ -742,38 +1688,22 @@
           <w:bCs w:val="1"/>
           <w:u w:val="single"/>
         </w:rPr>
-        <w:t xml:space="preserve">cinco cartuchos </w:t>
-      </w:r>
-      <w:r>
-        <w:rPr>
-          <w:rFonts w:ascii="Arial" w:hAnsi="Arial" w:eastAsia="Arial" w:cs="Arial"/>
-          <w:sz w:val="24"/>
-          <w:szCs w:val="24"/>
-          <w:b w:val="0"/>
-          <w:bCs w:val="0"/>
-        </w:rPr>
-        <w:t xml:space="preserve"> próprios para uso em armas de fogo, integralmente descritos no quadro a seguir:</w:t>
-      </w:r>
-      <w:br/>
+        <w:t xml:space="preserve"> arma eficiente para a realização de tiros.</w:t>
+      </w:r>
     </w:p>
+    <w:p/>
+    <w:p/>
     <w:tbl>
       <w:tblGrid>
-        <w:gridCol w:w="450" w:type="dxa"/>
-        <w:gridCol w:w="400" w:type="dxa"/>
-        <w:gridCol w:w="1100" w:type="dxa"/>
-        <w:gridCol w:w="1187" w:type="dxa"/>
-        <w:gridCol w:w="1550" w:type="dxa"/>
-        <w:gridCol w:w="1200" w:type="dxa"/>
-        <w:gridCol w:w="1400" w:type="dxa"/>
-        <w:gridCol w:w="820" w:type="dxa"/>
-        <w:gridCol w:w="1250" w:type="dxa"/>
+        <w:gridCol/>
       </w:tblGrid>
       <w:tblPr>
-        <w:tblStyle w:val="tabela"/>
+        <w:tblStyle w:val="tabela2img"/>
       </w:tblPr>
       <w:tr>
         <w:trPr>
           <w:trHeight w:val="10" w:hRule="atLeast"/>
+          <w:tblHeader w:val="1"/>
         </w:trPr>
         <w:tc>
           <w:tcPr>
@@ -788,7 +1718,7 @@
                 <w:b w:val="1"/>
                 <w:bCs w:val="1"/>
               </w:rPr>
-              <w:t xml:space="preserve"> TABELA 4 – DESCRIÇÃO DO(S) CARTUCHO(S) INTACTOS</w:t>
+              <w:t xml:space="preserve">Tabela 5 -Tomadas fotográficas- Espingarda mista</w:t>
             </w:r>
           </w:p>
         </w:tc>
@@ -796,336 +1726,33 @@
       <w:tr>
         <w:trPr>
           <w:trHeight w:val="10" w:hRule="atLeast"/>
-        </w:trPr>
-        <w:tc>
-          <w:tcPr>
-            <w:tcW w:w="450" w:type="dxa"/>
-          </w:tcPr>
-          <w:p>
-            <w:pPr>
-              <w:jc w:val="center"/>
-            </w:pPr>
-            <w:r>
-              <w:rPr>
-                <w:b w:val="1"/>
-                <w:bCs w:val="1"/>
-              </w:rPr>
-              <w:t xml:space="preserve">Item</w:t>
-            </w:r>
-          </w:p>
-        </w:tc>
-        <w:tc>
-          <w:tcPr>
-            <w:tcW w:w="400" w:type="dxa"/>
-          </w:tcPr>
-          <w:p>
-            <w:pPr>
-              <w:jc w:val="center"/>
-            </w:pPr>
-            <w:r>
-              <w:rPr>
-                <w:b w:val="1"/>
-                <w:bCs w:val="1"/>
-              </w:rPr>
-              <w:t xml:space="preserve">Qtd</w:t>
-            </w:r>
-          </w:p>
-        </w:tc>
-        <w:tc>
-          <w:tcPr>
-            <w:tcW w:w="1100" w:type="dxa"/>
-          </w:tcPr>
-          <w:p>
-            <w:pPr>
-              <w:jc w:val="center"/>
-            </w:pPr>
-            <w:r>
-              <w:rPr>
-                <w:b w:val="1"/>
-                <w:bCs w:val="1"/>
-              </w:rPr>
-              <w:t xml:space="preserve">Calibre Nominal</w:t>
-            </w:r>
-          </w:p>
-        </w:tc>
-        <w:tc>
-          <w:tcPr>
-            <w:tcW w:w="1187" w:type="dxa"/>
-          </w:tcPr>
-          <w:p>
-            <w:pPr>
-              <w:jc w:val="center"/>
-            </w:pPr>
-            <w:r>
-              <w:rPr>
-                <w:b w:val="1"/>
-                <w:bCs w:val="1"/>
-              </w:rPr>
-              <w:t xml:space="preserve">Marca</w:t>
-            </w:r>
-          </w:p>
-        </w:tc>
-        <w:tc>
-          <w:tcPr>
-            <w:tcW w:w="1550" w:type="dxa"/>
-          </w:tcPr>
-          <w:p>
-            <w:pPr>
-              <w:jc w:val="center"/>
-            </w:pPr>
-            <w:r>
-              <w:rPr>
-                <w:b w:val="1"/>
-                <w:bCs w:val="1"/>
-              </w:rPr>
-              <w:t xml:space="preserve">Procedência</w:t>
-            </w:r>
-          </w:p>
-        </w:tc>
-        <w:tc>
-          <w:tcPr>
-            <w:tcW w:w="1200" w:type="dxa"/>
-          </w:tcPr>
-          <w:p>
-            <w:pPr>
-              <w:jc w:val="center"/>
-            </w:pPr>
-            <w:r>
-              <w:rPr>
-                <w:b w:val="1"/>
-                <w:bCs w:val="1"/>
-              </w:rPr>
-              <w:t xml:space="preserve">Espoleta</w:t>
-            </w:r>
-          </w:p>
-        </w:tc>
-        <w:tc>
-          <w:tcPr>
-            <w:tcW w:w="1400" w:type="dxa"/>
-          </w:tcPr>
-          <w:p>
-            <w:pPr>
-              <w:jc w:val="center"/>
-            </w:pPr>
-            <w:r>
-              <w:rPr>
-                <w:b w:val="1"/>
-                <w:bCs w:val="1"/>
-              </w:rPr>
-              <w:t xml:space="preserve">Estojo (Lote)</w:t>
-            </w:r>
-          </w:p>
-        </w:tc>
-        <w:tc>
-          <w:tcPr>
-            <w:tcW w:w="820" w:type="dxa"/>
-          </w:tcPr>
-          <w:p>
-            <w:pPr>
-              <w:jc w:val="center"/>
-            </w:pPr>
-            <w:r>
-              <w:rPr>
-                <w:b w:val="1"/>
-                <w:bCs w:val="1"/>
-              </w:rPr>
-              <w:t xml:space="preserve">Projétil</w:t>
-            </w:r>
-          </w:p>
-        </w:tc>
-        <w:tc>
-          <w:tcPr>
-            <w:tcW w:w="1250" w:type="dxa"/>
-          </w:tcPr>
-          <w:p>
-            <w:pPr>
-              <w:jc w:val="center"/>
-            </w:pPr>
-            <w:r>
-              <w:rPr>
-                <w:b w:val="1"/>
-                <w:bCs w:val="1"/>
-              </w:rPr>
-              <w:t xml:space="preserve">Condição Observação</w:t>
-            </w:r>
-          </w:p>
-        </w:tc>
-      </w:tr>
-      <w:tr>
-        <w:trPr/>
-        <w:tc>
-          <w:tcPr>
-            <w:tcW w:w="400" w:type="dxa"/>
-          </w:tcPr>
-          <w:p>
-            <w:pPr>
-              <w:jc w:val="center"/>
-            </w:pPr>
-            <w:r>
-              <w:rPr/>
-              <w:t xml:space="preserve">1</w:t>
-            </w:r>
-          </w:p>
-        </w:tc>
-        <w:tc>
-          <w:tcPr>
-            <w:tcW w:w="400" w:type="dxa"/>
-          </w:tcPr>
-          <w:p>
-            <w:pPr>
-              <w:jc w:val="center"/>
-            </w:pPr>
-            <w:r>
-              <w:rPr/>
-              <w:t xml:space="preserve">5</w:t>
-            </w:r>
-          </w:p>
-        </w:tc>
-        <w:tc>
-          <w:tcPr>
-            <w:tcW w:w="1100" w:type="dxa"/>
-          </w:tcPr>
-          <w:p>
-            <w:pPr>
-              <w:jc w:val="center"/>
-            </w:pPr>
-            <w:r>
-              <w:rPr/>
-              <w:t xml:space="preserve">.22 Curto</w:t>
-            </w:r>
-          </w:p>
-        </w:tc>
-        <w:tc>
-          <w:tcPr>
-            <w:tcW w:w="1187" w:type="dxa"/>
-          </w:tcPr>
-          <w:p>
-            <w:pPr>
-              <w:jc w:val="center"/>
-            </w:pPr>
-            <w:r>
-              <w:rPr/>
-              <w:t xml:space="preserve">A USA</w:t>
-            </w:r>
-          </w:p>
-        </w:tc>
-        <w:tc>
-          <w:tcPr>
-            <w:tcW w:w="1600" w:type="dxa"/>
-          </w:tcPr>
-          <w:p>
-            <w:pPr>
-              <w:jc w:val="center"/>
-            </w:pPr>
-            <w:r>
-              <w:rPr/>
-              <w:t xml:space="preserve">ESTADUNIDENSE</w:t>
-            </w:r>
-          </w:p>
-        </w:tc>
-        <w:tc>
-          <w:tcPr>
-            <w:tcW w:w="1100" w:type="dxa"/>
-          </w:tcPr>
-          <w:p>
-            <w:pPr>
-              <w:jc w:val="center"/>
-            </w:pPr>
-            <w:r>
-              <w:rPr/>
-              <w:t xml:space="preserve">LATONADA</w:t>
-            </w:r>
-          </w:p>
-        </w:tc>
-        <w:tc>
-          <w:tcPr>
-            <w:tcW w:w="1400" w:type="dxa"/>
-          </w:tcPr>
-          <w:p>
-            <w:pPr>
-              <w:jc w:val="center"/>
-            </w:pPr>
-            <w:r>
-              <w:rPr/>
-              <w:t xml:space="preserve">LATONADO</w:t>
-            </w:r>
-          </w:p>
-          <w:p>
-            <w:pPr>
-              <w:jc w:val="center"/>
-            </w:pPr>
-            <w:r>
-              <w:rPr/>
-              <w:t xml:space="preserve"/>
-            </w:r>
-          </w:p>
-        </w:tc>
-        <w:tc>
-          <w:tcPr>
-            <w:tcW w:w="820" w:type="dxa"/>
-          </w:tcPr>
-          <w:p>
-            <w:pPr>
-              <w:jc w:val="center"/>
-            </w:pPr>
-            <w:r>
-              <w:rPr/>
-              <w:t xml:space="preserve">CHOG</w:t>
-            </w:r>
-          </w:p>
-        </w:tc>
-        <w:tc>
-          <w:tcPr>
-            <w:tcW w:w="1250" w:type="dxa"/>
-          </w:tcPr>
-          <w:p>
-            <w:pPr>
-              <w:jc w:val="center"/>
-            </w:pPr>
-            <w:r>
-              <w:rPr/>
-              <w:t xml:space="preserve">INTACTO</w:t>
-            </w:r>
-          </w:p>
-          <w:p>
-            <w:pPr>
-              <w:jc w:val="center"/>
-            </w:pPr>
-            <w:r>
-              <w:rPr/>
-              <w:t xml:space="preserve"/>
-            </w:r>
-          </w:p>
-        </w:tc>
-      </w:tr>
-      <w:tr>
-        <w:trPr>
-          <w:trHeight w:val="10" w:hRule="atLeast"/>
+          <w:cantSplit w:val="1"/>
         </w:trPr>
         <w:tc>
           <w:tcPr/>
           <w:p>
-            <w:pPr/>
-            <w:r>
-              <w:rPr>
-                <w:sz w:val="18"/>
-                <w:szCs w:val="18"/>
-                <w:b w:val="1"/>
-                <w:bCs w:val="1"/>
-              </w:rPr>
-              <w:t xml:space="preserve">Legenda:</w:t>
-            </w:r>
-          </w:p>
-          <w:p>
-            <w:pPr/>
-            <w:r>
-              <w:rPr>
-                <w:sz w:val="16"/>
-                <w:szCs w:val="16"/>
-                <w:b w:val="0"/>
-                <w:bCs w:val="0"/>
-              </w:rPr>
-              <w:t xml:space="preserve">CHOG Chumbo Ogival</w:t>
+            <w:pPr>
+              <w:jc w:val="center"/>
+            </w:pPr>
+            <w:r>
+              <w:pict>
+                <v:shape type="#_x0000_t75" style="width:250pt; height:83.158447009444pt; margin-left:0pt; margin-top:0pt; mso-position-horizontal:left; mso-position-vertical:top; mso-position-horizontal-relative:char; mso-position-vertical-relative:line;">
+                  <w10:wrap type="inline"/>
+                  <v:imagedata r:id="rId9" o:title=""/>
+                </v:shape>
+              </w:pict>
+            </w:r>
+          </w:p>
+          <w:p>
+            <w:pPr>
+              <w:jc w:val="center"/>
+            </w:pPr>
+            <w:r>
+              <w:rPr>
+                <w:b w:val="1"/>
+                <w:bCs w:val="1"/>
+              </w:rPr>
+              <w:t xml:space="preserve">Vista lateral direita</w:t>
             </w:r>
           </w:p>
         </w:tc>
@@ -1141,11 +1768,29 @@
           <w:rFonts w:ascii="Arial" w:hAnsi="Arial" w:eastAsia="Arial" w:cs="Arial"/>
           <w:sz w:val="24"/>
           <w:szCs w:val="24"/>
+          <w:b w:val="1"/>
+          <w:bCs w:val="1"/>
+        </w:rPr>
+        <w:t xml:space="preserve">4. CONCLUSÃO:</w:t>
+      </w:r>
+    </w:p>
+    <w:p>
+      <w:pPr>
+        <w:pStyle w:val="justify"/>
+      </w:pPr>
+      <w:r>
+        <w:rPr>
+          <w:rFonts w:ascii="Arial" w:hAnsi="Arial" w:eastAsia="Arial" w:cs="Arial"/>
+          <w:sz w:val="24"/>
+          <w:szCs w:val="24"/>
           <w:b w:val="0"/>
           <w:bCs w:val="0"/>
         </w:rPr>
-        <w:t xml:space="preserve"/>
-      </w:r>
+        <w:t xml:space="preserve">Concluídos os exames descritos neste laudo, constatou-se que:</w:t>
+      </w:r>
+    </w:p>
+    <w:p>
+      <w:pPr/>
       <w:r>
         <w:rPr>
           <w:rFonts w:ascii="Arial" w:hAnsi="Arial" w:eastAsia="Arial" w:cs="Arial"/>
@@ -1154,71 +1799,9 @@
           <w:b w:val="0"/>
           <w:bCs w:val="0"/>
         </w:rPr>
-        <w:t xml:space="preserve"/>
-      </w:r>
-      <w:r>
-        <w:rPr>
-          <w:rFonts w:ascii="Arial" w:hAnsi="Arial" w:eastAsia="Arial" w:cs="Arial"/>
-          <w:sz w:val="24"/>
-          <w:szCs w:val="24"/>
-          <w:b w:val="0"/>
-          <w:bCs w:val="0"/>
-        </w:rPr>
-        <w:t xml:space="preserve">Buscando testar a eficiência dos cartuchos, o Perito submeteu-os ao teste de tiro, </w:t>
-      </w:r>
-      <w:r>
-        <w:rPr>
-          <w:rFonts w:ascii="Arial" w:hAnsi="Arial" w:eastAsia="Arial" w:cs="Arial"/>
-          <w:sz w:val="24"/>
-          <w:szCs w:val="24"/>
-          <w:b w:val="0"/>
-          <w:bCs w:val="0"/>
-        </w:rPr>
-        <w:t xml:space="preserve">usando a arma encaminhada para exame</w:t>
-      </w:r>
-      <w:r>
-        <w:rPr>
-          <w:rFonts w:ascii="Arial" w:hAnsi="Arial" w:eastAsia="Arial" w:cs="Arial"/>
-          <w:sz w:val="24"/>
-          <w:szCs w:val="24"/>
-          <w:b w:val="0"/>
-          <w:bCs w:val="0"/>
-        </w:rPr>
-        <w:t xml:space="preserve"> e efetuando disparos. Foram observados os funcionamentos normais dos seus componentes, os quais deflagraram as respectivas cargas de projeção ao serem as espoletas percutidas por uma só vez. Os remanescentes foram devidamente descartados. </w:t>
-      </w:r>
-      <w:r>
-        <w:rPr>
-          <w:rFonts w:ascii="Arial" w:hAnsi="Arial" w:eastAsia="Arial" w:cs="Arial"/>
-          <w:sz w:val="24"/>
-          <w:szCs w:val="24"/>
-          <w:b w:val="0"/>
-          <w:bCs w:val="0"/>
-        </w:rPr>
-        <w:t xml:space="preserve"/>
-      </w:r>
-      <w:r>
-        <w:rPr>
-          <w:rFonts w:ascii="Arial" w:hAnsi="Arial" w:eastAsia="Arial" w:cs="Arial"/>
-          <w:sz w:val="24"/>
-          <w:szCs w:val="24"/>
-          <w:b w:val="0"/>
-          <w:bCs w:val="0"/>
-        </w:rPr>
-        <w:t xml:space="preserve">Nestas condições, verificou-se estar a </w:t>
-      </w:r>
-      <w:r>
-        <w:rPr>
-          <w:rFonts w:ascii="Arial" w:hAnsi="Arial" w:eastAsia="Arial" w:cs="Arial"/>
-          <w:sz w:val="24"/>
-          <w:szCs w:val="24"/>
-          <w:b w:val="1"/>
-          <w:bCs w:val="1"/>
-        </w:rPr>
-        <w:t xml:space="preserve">munição eficiente para a realização de tiros.</w:t>
+        <w:t xml:space="preserve">•   Arma AF-A encontrava-se eficiente para a realização de tiros.</w:t>
       </w:r>
     </w:p>
-    <w:p/>
-    <w:p/>
     <w:p/>
     <w:p>
       <w:pPr>
@@ -1232,7 +1815,7 @@
           <w:b w:val="1"/>
           <w:bCs w:val="1"/>
         </w:rPr>
-        <w:t xml:space="preserve">4. CONCLUSÃO:</w:t>
+        <w:t xml:space="preserve">5. CONSIDERAÇÕES FINAIS:</w:t>
       </w:r>
     </w:p>
     <w:p>
@@ -1247,11 +1830,18 @@
           <w:b w:val="0"/>
           <w:bCs w:val="0"/>
         </w:rPr>
-        <w:t xml:space="preserve">Concluídos os exames descritos neste laudo, constatou-se que:</w:t>
-      </w:r>
-    </w:p>
-    <w:p>
-      <w:pPr/>
+        <w:t xml:space="preserve">O material descrito neste documento, após examinado, foi devidamente identificado, embalado e lacrado com o(s) lacre(s) de saída</w:t>
+      </w:r>
+      <w:r>
+        <w:rPr>
+          <w:rFonts w:ascii="Arial" w:hAnsi="Arial" w:eastAsia="Arial" w:cs="Arial"/>
+          <w:sz w:val="24"/>
+          <w:szCs w:val="24"/>
+          <w:b w:val="1"/>
+          <w:bCs w:val="1"/>
+        </w:rPr>
+        <w:t xml:space="preserve"> número 2222 (Arma AF-A), </w:t>
+      </w:r>
       <w:r>
         <w:rPr>
           <w:rFonts w:ascii="Arial" w:hAnsi="Arial" w:eastAsia="Arial" w:cs="Arial"/>
@@ -1260,7 +1850,23 @@
           <w:b w:val="0"/>
           <w:bCs w:val="0"/>
         </w:rPr>
-        <w:t xml:space="preserve">•   cartucho(s) item 1 encontrava(m)-se eficiente(s) para a realização de tiros.</w:t>
+        <w:t xml:space="preserve"> conforme requerido pelos artigos 158-A a 158-F do Código de Processo Penal (Lei nº 13.964/2019), e encaminhado para a Central de Custódia da Polícia Científica do Paraná.</w:t>
+      </w:r>
+    </w:p>
+    <w:p/>
+    <w:p>
+      <w:pPr>
+        <w:pStyle w:val="justify"/>
+      </w:pPr>
+      <w:r>
+        <w:rPr>
+          <w:rFonts w:ascii="Arial" w:hAnsi="Arial" w:eastAsia="Arial" w:cs="Arial"/>
+          <w:sz w:val="24"/>
+          <w:szCs w:val="24"/>
+          <w:b w:val="1"/>
+          <w:bCs w:val="1"/>
+        </w:rPr>
+        <w:t xml:space="preserve">6. ENCERRAMENTO: </w:t>
       </w:r>
     </w:p>
     <w:p>
@@ -1272,21 +1878,6 @@
           <w:rFonts w:ascii="Arial" w:hAnsi="Arial" w:eastAsia="Arial" w:cs="Arial"/>
           <w:sz w:val="24"/>
           <w:szCs w:val="24"/>
-          <w:b w:val="1"/>
-          <w:bCs w:val="1"/>
-        </w:rPr>
-        <w:t xml:space="preserve">5. ENCERRAMENTO: </w:t>
-      </w:r>
-    </w:p>
-    <w:p>
-      <w:pPr>
-        <w:pStyle w:val="justify"/>
-      </w:pPr>
-      <w:r>
-        <w:rPr>
-          <w:rFonts w:ascii="Arial" w:hAnsi="Arial" w:eastAsia="Arial" w:cs="Arial"/>
-          <w:sz w:val="24"/>
-          <w:szCs w:val="24"/>
           <w:b w:val="0"/>
           <w:bCs w:val="0"/>
         </w:rPr>
@@ -1360,7 +1951,7 @@
                 <w:b w:val="1"/>
                 <w:bCs w:val="1"/>
               </w:rPr>
-              <w:t xml:space="preserve">Perito(a) Criminal – Seção de Balística Forense</w:t>
+              <w:t xml:space="preserve">Perito(a) Oficial – Seção de Balística Forense</w:t>
             </w:r>
           </w:p>
           <w:p>
@@ -1381,7 +1972,7 @@
       </w:tr>
     </w:tbl>
     <w:sectPr>
-      <w:headerReference w:type="default" r:id="rId9"/>
+      <w:headerReference w:type="default" r:id="rId10"/>
       <w:pgSz w:orient="portrait" w:w="11905.511811023622" w:h="16837.79527559055"/>
       <w:pgMar w:top="1440" w:right="1133.8582677165352" w:bottom="0" w:left="1700.787401574803" w:header="2437.7952755905512" w:footer="2267.7165354330705" w:gutter="0"/>
       <w:cols w:num="1" w:space="720"/>
@@ -1567,6 +2158,35 @@
       <w:ind w:left="0" w:right="0" w:firstLine="1133.8582677165352"/>
       <w:spacing w:before="198.42519685039366" w:after="198.42519685039366"/>
     </w:pPr>
+  </w:style>
+  <w:style w:type="table" w:customStyle="1" w:styleId="tabelaArmas">
+    <w:name w:val="tabelaArmas"/>
+    <w:uiPriority w:val="99"/>
+    <w:tblPr>
+      <w:tblW w:w="0" w:type="auto"/>
+      <w:tblCellSpacing w:w="10000" w:type="dxa"/>
+      <w:tblLayout w:type="autofit"/>
+      <w:tblCellMar>
+        <w:top w:w="10" w:type="dxa"/>
+        <w:left w:w="0" w:type="dxa"/>
+        <w:right w:w="0" w:type="dxa"/>
+      </w:tblCellMar>
+      <w:tblBorders>
+        <w:top w:val="single" w:sz="10" w:color="999999"/>
+        <w:left w:val="single" w:sz="10" w:color="999999"/>
+        <w:right w:val="single" w:sz="10" w:color="999999"/>
+        <w:bottom w:val="single" w:sz="10" w:color="999999"/>
+        <w:insideH w:val="single" w:sz="10" w:color="999999"/>
+        <w:insideV w:val="single" w:sz="10" w:color="999999"/>
+      </w:tblBorders>
+    </w:tblPr>
+    <w:tblStylePr w:type="firstRow">
+      <w:tcPr>
+        <w:tcPr>
+          <w:shd w:val="clear" w:fill=" #F0F0F0"/>
+        </w:tcPr>
+      </w:tcPr>
+    </w:tblStylePr>
   </w:style>
 </w:styles>
 </file>

</xml_diff>